<commit_message>
circuit x ray pcb not way
</commit_message>
<xml_diff>
--- a/circuit_X_ray/work_done/block_diagram_circuit_X_ray.docx
+++ b/circuit_X_ray/work_done/block_diagram_circuit_X_ray.docx
@@ -5,7 +5,7 @@
     <w:bookmarkStart w:id="0" w:name="_GoBack"/>
     <w:p>
       <w:r>
-        <w:object w:dxaOrig="31521" w:dyaOrig="21070">
+        <w:object w:dxaOrig="27450" w:dyaOrig="18130">
           <v:shapetype id="_x0000_t75" coordsize="21600,21600" o:spt="75" o:preferrelative="t" path="m@4@5l@4@11@9@11@9@5xe" filled="f" stroked="f">
             <v:stroke joinstyle="miter"/>
             <v:formulas>
@@ -25,10 +25,10 @@
             <v:path o:extrusionok="f" gradientshapeok="t" o:connecttype="rect"/>
             <o:lock v:ext="edit" aspectratio="t"/>
           </v:shapetype>
-          <v:shape id="_x0000_i1025" type="#_x0000_t75" style="width:502.75pt;height:5in" o:ole="">
+          <v:shape id="_x0000_i1025" type="#_x0000_t75" style="width:450.1pt;height:297.25pt" o:ole="">
             <v:imagedata r:id="rId4" o:title=""/>
           </v:shape>
-          <o:OLEObject Type="Embed" ProgID="Visio.Drawing.15" ShapeID="_x0000_i1025" DrawAspect="Content" ObjectID="_1724091108" r:id="rId5"/>
+          <o:OLEObject Type="Embed" ProgID="Visio.Drawing.15" ShapeID="_x0000_i1025" DrawAspect="Content" ObjectID="_1724264416" r:id="rId5"/>
         </w:object>
       </w:r>
       <w:bookmarkEnd w:id="0"/>

</xml_diff>